<commit_message>
section A - wet + dry
</commit_message>
<xml_diff>
--- a/HW1.docx
+++ b/HW1.docx
@@ -2761,15 +2761,7 @@
               <w:sz w:val="24"/>
               <w:szCs w:val="24"/>
             </w:rPr>
-            <m:t xml:space="preserve">  </m:t>
-          </m:r>
-          <m:r>
-            <w:rPr>
-              <w:rFonts w:ascii="Cambria Math" w:hAnsi="Cambria Math"/>
-              <w:sz w:val="24"/>
-              <w:szCs w:val="24"/>
-            </w:rPr>
-            <m:t>4.1111 4.7778</m:t>
+            <m:t xml:space="preserve">  4.1111 4.7778</m:t>
           </m:r>
         </m:oMath>
       </m:oMathPara>
@@ -3643,35 +3635,7 @@
                 <w:sz w:val="18"/>
                 <w:szCs w:val="18"/>
               </w:rPr>
-              <w:t>(</w:t>
-            </w:r>
-            <w:r>
-              <w:rPr>
-                <w:sz w:val="18"/>
-                <w:szCs w:val="18"/>
-              </w:rPr>
-              <w:t>2</w:t>
-            </w:r>
-            <w:r>
-              <w:rPr>
-                <w:sz w:val="18"/>
-                <w:szCs w:val="18"/>
-              </w:rPr>
-              <w:t xml:space="preserve">, </w:t>
-            </w:r>
-            <w:r>
-              <w:rPr>
-                <w:sz w:val="18"/>
-                <w:szCs w:val="18"/>
-              </w:rPr>
-              <w:t>2</w:t>
-            </w:r>
-            <w:r>
-              <w:rPr>
-                <w:sz w:val="18"/>
-                <w:szCs w:val="18"/>
-              </w:rPr>
-              <w:t>)</w:t>
+              <w:t>(2, 2)</w:t>
             </w:r>
           </w:p>
         </w:tc>
@@ -6663,14 +6627,7 @@
           <w:sz w:val="24"/>
           <w:szCs w:val="24"/>
         </w:rPr>
-        <w:t>v</w:t>
-      </w:r>
-      <w:r>
-        <w:rPr>
-          <w:sz w:val="24"/>
-          <w:szCs w:val="24"/>
-        </w:rPr>
-        <w:t xml:space="preserve">alidation </w:t>
+        <w:t xml:space="preserve">validation </w:t>
       </w:r>
       <w:r>
         <w:rPr>
@@ -6712,21 +6669,7 @@
           <w:sz w:val="24"/>
           <w:szCs w:val="24"/>
         </w:rPr>
-        <w:t>measure how well each iteration of the model performs</w:t>
-      </w:r>
-      <w:r>
-        <w:rPr>
-          <w:sz w:val="24"/>
-          <w:szCs w:val="24"/>
-        </w:rPr>
-        <w:t xml:space="preserve"> </w:t>
-      </w:r>
-      <w:r>
-        <w:rPr>
-          <w:sz w:val="24"/>
-          <w:szCs w:val="24"/>
-        </w:rPr>
-        <w:t>When training a learning algorithm iteratively</w:t>
+        <w:t>measure how well each iteration of the model performs When training a learning algorithm iteratively</w:t>
       </w:r>
       <w:r>
         <w:rPr>
@@ -6881,16 +6824,7 @@
           <w:sz w:val="24"/>
           <w:szCs w:val="24"/>
         </w:rPr>
-        <w:t>The error (accuracy) of the Training set which decrease as monotonously as the number of</w:t>
-      </w:r>
-      <w:bookmarkStart w:id="0" w:name="_GoBack"/>
-      <w:bookmarkEnd w:id="0"/>
-      <w:r>
-        <w:rPr>
-          <w:sz w:val="24"/>
-          <w:szCs w:val="24"/>
-        </w:rPr>
-        <w:t xml:space="preserve"> iterations.</w:t>
+        <w:t>The error (accuracy) of the Training set which decrease as monotonously as the number of iterations.</w:t>
       </w:r>
     </w:p>
     <w:p>
@@ -6979,11 +6913,1164 @@
     </w:p>
     <w:p>
       <w:pPr>
+        <w:rPr>
+          <w:sz w:val="24"/>
+          <w:szCs w:val="24"/>
+        </w:rPr>
+      </w:pPr>
+      <w:r>
+        <w:rPr>
+          <w:sz w:val="24"/>
+          <w:szCs w:val="24"/>
+        </w:rPr>
+        <w:br w:type="page"/>
+      </w:r>
+    </w:p>
+    <w:p>
+      <w:pPr>
+        <w:rPr>
+          <w:b/>
+          <w:bCs/>
+          <w:sz w:val="24"/>
+          <w:szCs w:val="24"/>
+          <w:u w:val="single"/>
+        </w:rPr>
+      </w:pPr>
+      <w:r>
+        <w:rPr>
+          <w:b/>
+          <w:bCs/>
+          <w:sz w:val="24"/>
+          <w:szCs w:val="24"/>
+          <w:u w:val="single"/>
+        </w:rPr>
+        <w:lastRenderedPageBreak/>
+        <w:t xml:space="preserve">Task 2: Edge </w:t>
+      </w:r>
+      <w:r>
+        <w:rPr>
+          <w:b/>
+          <w:bCs/>
+          <w:sz w:val="24"/>
+          <w:szCs w:val="24"/>
+          <w:u w:val="single"/>
+        </w:rPr>
+        <w:t>detection</w:t>
+      </w:r>
+    </w:p>
+    <w:p>
+      <w:pPr>
         <w:pStyle w:val="ListParagraph"/>
-        <w:ind w:left="2160"/>
-        <w:rPr>
-          <w:sz w:val="24"/>
-          <w:szCs w:val="24"/>
+        <w:numPr>
+          <w:ilvl w:val="0"/>
+          <w:numId w:val="8"/>
+        </w:numPr>
+        <w:rPr>
+          <w:sz w:val="24"/>
+          <w:szCs w:val="24"/>
+        </w:rPr>
+      </w:pPr>
+    </w:p>
+    <w:p>
+      <w:pPr>
+        <w:pStyle w:val="ListParagraph"/>
+        <w:numPr>
+          <w:ilvl w:val="0"/>
+          <w:numId w:val="9"/>
+        </w:numPr>
+        <w:rPr>
+          <w:rFonts w:ascii="Cambria Math" w:hAnsi="Cambria Math"/>
+          <w:sz w:val="24"/>
+          <w:szCs w:val="24"/>
+        </w:rPr>
+      </w:pPr>
+      <w:r>
+        <w:rPr>
+          <w:sz w:val="24"/>
+          <w:szCs w:val="24"/>
+        </w:rPr>
+        <w:t>We will explain the way of operation of each of the three detectors:</w:t>
+      </w:r>
+    </w:p>
+    <w:p>
+      <w:pPr>
+        <w:pStyle w:val="ListParagraph"/>
+        <w:numPr>
+          <w:ilvl w:val="1"/>
+          <w:numId w:val="9"/>
+        </w:numPr>
+        <w:rPr>
+          <w:rFonts w:ascii="Cambria Math" w:hAnsi="Cambria Math"/>
+          <w:sz w:val="24"/>
+          <w:szCs w:val="24"/>
+        </w:rPr>
+      </w:pPr>
+      <w:r>
+        <w:rPr>
+          <w:rFonts w:ascii="Cambria Math" w:hAnsi="Cambria Math"/>
+          <w:sz w:val="24"/>
+          <w:szCs w:val="24"/>
+          <w:u w:val="single"/>
+        </w:rPr>
+        <w:t>Gaussian-Laplace:</w:t>
+      </w:r>
+      <w:r>
+        <w:rPr>
+          <w:rFonts w:ascii="Cambria Math" w:hAnsi="Cambria Math"/>
+          <w:sz w:val="24"/>
+          <w:szCs w:val="24"/>
+        </w:rPr>
+        <w:t xml:space="preserve"> </w:t>
+      </w:r>
+      <w:r>
+        <w:rPr>
+          <w:rFonts w:ascii="Cambria Math" w:hAnsi="Cambria Math"/>
+          <w:sz w:val="24"/>
+          <w:szCs w:val="24"/>
+        </w:rPr>
+        <w:t xml:space="preserve">highlights regions of rapid intensity change and is therefore used for edge detection. It calculates the Laplacian of the image given by the relation, </w:t>
+      </w:r>
+      <m:oMath>
+        <m:r>
+          <m:rPr>
+            <m:sty m:val="p"/>
+          </m:rPr>
+          <w:rPr>
+            <w:rFonts w:ascii="Cambria Math" w:hAnsi="Cambria Math"/>
+            <w:sz w:val="24"/>
+            <w:szCs w:val="24"/>
+          </w:rPr>
+          <m:t xml:space="preserve">out= </m:t>
+        </m:r>
+        <m:f>
+          <m:fPr>
+            <m:ctrlPr>
+              <w:rPr>
+                <w:rFonts w:ascii="Cambria Math" w:hAnsi="Cambria Math"/>
+                <w:sz w:val="24"/>
+                <w:szCs w:val="24"/>
+              </w:rPr>
+            </m:ctrlPr>
+          </m:fPr>
+          <m:num>
+            <m:sSup>
+              <m:sSupPr>
+                <m:ctrlPr>
+                  <w:rPr>
+                    <w:rFonts w:ascii="Cambria Math" w:hAnsi="Cambria Math"/>
+                    <w:i/>
+                    <w:sz w:val="24"/>
+                    <w:szCs w:val="24"/>
+                  </w:rPr>
+                </m:ctrlPr>
+              </m:sSupPr>
+              <m:e>
+                <m:r>
+                  <w:rPr>
+                    <w:rFonts w:ascii="Cambria Math" w:hAnsi="Cambria Math"/>
+                    <w:sz w:val="24"/>
+                    <w:szCs w:val="24"/>
+                  </w:rPr>
+                  <m:t>∂</m:t>
+                </m:r>
+              </m:e>
+              <m:sup>
+                <m:r>
+                  <w:rPr>
+                    <w:rFonts w:ascii="Cambria Math" w:hAnsi="Cambria Math"/>
+                    <w:sz w:val="24"/>
+                    <w:szCs w:val="24"/>
+                  </w:rPr>
+                  <m:t>2</m:t>
+                </m:r>
+              </m:sup>
+            </m:sSup>
+            <m:r>
+              <w:rPr>
+                <w:rFonts w:ascii="Cambria Math" w:hAnsi="Cambria Math"/>
+                <w:sz w:val="24"/>
+                <w:szCs w:val="24"/>
+              </w:rPr>
+              <m:t>src</m:t>
+            </m:r>
+          </m:num>
+          <m:den>
+            <m:r>
+              <w:rPr>
+                <w:rFonts w:ascii="Cambria Math" w:hAnsi="Cambria Math"/>
+                <w:sz w:val="24"/>
+                <w:szCs w:val="24"/>
+              </w:rPr>
+              <m:t>∂x</m:t>
+            </m:r>
+          </m:den>
+        </m:f>
+        <m:r>
+          <m:rPr>
+            <m:sty m:val="p"/>
+          </m:rPr>
+          <w:rPr>
+            <w:rFonts w:ascii="Cambria Math" w:eastAsiaTheme="minorEastAsia" w:hAnsi="Cambria Math"/>
+            <w:sz w:val="24"/>
+            <w:szCs w:val="24"/>
+          </w:rPr>
+          <m:t xml:space="preserve">+ </m:t>
+        </m:r>
+        <m:f>
+          <m:fPr>
+            <m:ctrlPr>
+              <w:rPr>
+                <w:rFonts w:ascii="Cambria Math" w:hAnsi="Cambria Math"/>
+                <w:sz w:val="24"/>
+                <w:szCs w:val="24"/>
+              </w:rPr>
+            </m:ctrlPr>
+          </m:fPr>
+          <m:num>
+            <m:sSup>
+              <m:sSupPr>
+                <m:ctrlPr>
+                  <w:rPr>
+                    <w:rFonts w:ascii="Cambria Math" w:hAnsi="Cambria Math"/>
+                    <w:i/>
+                    <w:sz w:val="24"/>
+                    <w:szCs w:val="24"/>
+                  </w:rPr>
+                </m:ctrlPr>
+              </m:sSupPr>
+              <m:e>
+                <m:r>
+                  <w:rPr>
+                    <w:rFonts w:ascii="Cambria Math" w:hAnsi="Cambria Math"/>
+                    <w:sz w:val="24"/>
+                    <w:szCs w:val="24"/>
+                  </w:rPr>
+                  <m:t>∂</m:t>
+                </m:r>
+              </m:e>
+              <m:sup>
+                <m:r>
+                  <w:rPr>
+                    <w:rFonts w:ascii="Cambria Math" w:hAnsi="Cambria Math"/>
+                    <w:sz w:val="24"/>
+                    <w:szCs w:val="24"/>
+                  </w:rPr>
+                  <m:t>2</m:t>
+                </m:r>
+              </m:sup>
+            </m:sSup>
+            <m:r>
+              <w:rPr>
+                <w:rFonts w:ascii="Cambria Math" w:hAnsi="Cambria Math"/>
+                <w:sz w:val="24"/>
+                <w:szCs w:val="24"/>
+              </w:rPr>
+              <m:t>src</m:t>
+            </m:r>
+          </m:num>
+          <m:den>
+            <m:r>
+              <w:rPr>
+                <w:rFonts w:ascii="Cambria Math" w:hAnsi="Cambria Math"/>
+                <w:sz w:val="24"/>
+                <w:szCs w:val="24"/>
+              </w:rPr>
+              <m:t>∂y</m:t>
+            </m:r>
+          </m:den>
+        </m:f>
+      </m:oMath>
+      <w:r>
+        <w:rPr>
+          <w:rFonts w:ascii="Cambria Math" w:eastAsiaTheme="minorEastAsia" w:hAnsi="Cambria Math"/>
+          <w:sz w:val="24"/>
+          <w:szCs w:val="24"/>
+        </w:rPr>
+        <w:t xml:space="preserve">. </w:t>
+      </w:r>
+      <w:r>
+        <w:rPr>
+          <w:rFonts w:ascii="Cambria Math" w:hAnsi="Cambria Math"/>
+          <w:sz w:val="24"/>
+          <w:szCs w:val="24"/>
+        </w:rPr>
+        <w:t xml:space="preserve">the operator uses a 3x3 kernel  </w:t>
+      </w:r>
+      <m:oMath>
+        <m:d>
+          <m:dPr>
+            <m:ctrlPr>
+              <w:rPr>
+                <w:rFonts w:ascii="Cambria Math" w:hAnsi="Cambria Math"/>
+                <w:sz w:val="24"/>
+                <w:szCs w:val="24"/>
+              </w:rPr>
+            </m:ctrlPr>
+          </m:dPr>
+          <m:e>
+            <m:m>
+              <m:mPr>
+                <m:mcs>
+                  <m:mc>
+                    <m:mcPr>
+                      <m:count m:val="3"/>
+                      <m:mcJc m:val="center"/>
+                    </m:mcPr>
+                  </m:mc>
+                </m:mcs>
+                <m:ctrlPr>
+                  <w:rPr>
+                    <w:rFonts w:ascii="Cambria Math" w:hAnsi="Cambria Math"/>
+                    <w:i/>
+                    <w:sz w:val="24"/>
+                    <w:szCs w:val="24"/>
+                  </w:rPr>
+                </m:ctrlPr>
+              </m:mPr>
+              <m:mr>
+                <m:e>
+                  <m:r>
+                    <w:rPr>
+                      <w:rFonts w:ascii="Cambria Math" w:hAnsi="Cambria Math"/>
+                      <w:sz w:val="24"/>
+                      <w:szCs w:val="24"/>
+                    </w:rPr>
+                    <m:t>0</m:t>
+                  </m:r>
+                </m:e>
+                <m:e>
+                  <m:r>
+                    <w:rPr>
+                      <w:rFonts w:ascii="Cambria Math" w:hAnsi="Cambria Math"/>
+                      <w:sz w:val="24"/>
+                      <w:szCs w:val="24"/>
+                    </w:rPr>
+                    <m:t>1</m:t>
+                  </m:r>
+                </m:e>
+                <m:e>
+                  <m:r>
+                    <w:rPr>
+                      <w:rFonts w:ascii="Cambria Math" w:hAnsi="Cambria Math"/>
+                      <w:sz w:val="24"/>
+                      <w:szCs w:val="24"/>
+                    </w:rPr>
+                    <m:t>0</m:t>
+                  </m:r>
+                </m:e>
+              </m:mr>
+              <m:mr>
+                <m:e>
+                  <m:r>
+                    <w:rPr>
+                      <w:rFonts w:ascii="Cambria Math" w:hAnsi="Cambria Math"/>
+                      <w:sz w:val="24"/>
+                      <w:szCs w:val="24"/>
+                    </w:rPr>
+                    <m:t>1</m:t>
+                  </m:r>
+                </m:e>
+                <m:e>
+                  <m:r>
+                    <w:rPr>
+                      <w:rFonts w:ascii="Cambria Math" w:hAnsi="Cambria Math"/>
+                      <w:sz w:val="24"/>
+                      <w:szCs w:val="24"/>
+                    </w:rPr>
+                    <m:t>-4</m:t>
+                  </m:r>
+                </m:e>
+                <m:e>
+                  <m:r>
+                    <w:rPr>
+                      <w:rFonts w:ascii="Cambria Math" w:hAnsi="Cambria Math"/>
+                      <w:sz w:val="24"/>
+                      <w:szCs w:val="24"/>
+                    </w:rPr>
+                    <m:t>1</m:t>
+                  </m:r>
+                </m:e>
+              </m:mr>
+              <m:mr>
+                <m:e>
+                  <m:r>
+                    <w:rPr>
+                      <w:rFonts w:ascii="Cambria Math" w:hAnsi="Cambria Math"/>
+                      <w:sz w:val="24"/>
+                      <w:szCs w:val="24"/>
+                    </w:rPr>
+                    <m:t>0</m:t>
+                  </m:r>
+                </m:e>
+                <m:e>
+                  <m:r>
+                    <w:rPr>
+                      <w:rFonts w:ascii="Cambria Math" w:hAnsi="Cambria Math"/>
+                      <w:sz w:val="24"/>
+                      <w:szCs w:val="24"/>
+                    </w:rPr>
+                    <m:t>1</m:t>
+                  </m:r>
+                </m:e>
+                <m:e>
+                  <m:r>
+                    <w:rPr>
+                      <w:rFonts w:ascii="Cambria Math" w:hAnsi="Cambria Math"/>
+                      <w:sz w:val="24"/>
+                      <w:szCs w:val="24"/>
+                    </w:rPr>
+                    <m:t>0</m:t>
+                  </m:r>
+                </m:e>
+              </m:mr>
+            </m:m>
+          </m:e>
+        </m:d>
+        <m:r>
+          <w:rPr>
+            <w:rFonts w:ascii="Cambria Math" w:hAnsi="Cambria Math"/>
+            <w:sz w:val="24"/>
+            <w:szCs w:val="24"/>
+          </w:rPr>
+          <m:t xml:space="preserve"> </m:t>
+        </m:r>
+      </m:oMath>
+      <w:r>
+        <w:rPr>
+          <w:rFonts w:ascii="Cambria Math" w:hAnsi="Cambria Math"/>
+          <w:sz w:val="24"/>
+          <w:szCs w:val="24"/>
+        </w:rPr>
+        <w:t xml:space="preserve"> which convolved with the original image to calculate approximations of the derivatives. to suppress the noise before using </w:t>
+      </w:r>
+      <w:r>
+        <w:rPr>
+          <w:rFonts w:ascii="Cambria Math" w:hAnsi="Cambria Math"/>
+          <w:sz w:val="24"/>
+          <w:szCs w:val="24"/>
+        </w:rPr>
+        <w:t xml:space="preserve">the Laplacian </w:t>
+      </w:r>
+      <w:r>
+        <w:rPr>
+          <w:rFonts w:ascii="Cambria Math" w:hAnsi="Cambria Math"/>
+          <w:sz w:val="24"/>
+          <w:szCs w:val="24"/>
+        </w:rPr>
+        <w:t xml:space="preserve">we </w:t>
+      </w:r>
+      <w:r>
+        <w:rPr>
+          <w:rFonts w:ascii="Cambria Math" w:hAnsi="Cambria Math"/>
+          <w:sz w:val="24"/>
+          <w:szCs w:val="24"/>
+        </w:rPr>
+        <w:t>use a Gaussian kernel.</w:t>
+      </w:r>
+    </w:p>
+    <w:p>
+      <w:pPr>
+        <w:pStyle w:val="ListParagraph"/>
+        <w:numPr>
+          <w:ilvl w:val="1"/>
+          <w:numId w:val="9"/>
+        </w:numPr>
+        <w:rPr>
+          <w:rFonts w:ascii="Cambria Math" w:hAnsi="Cambria Math"/>
+          <w:sz w:val="24"/>
+          <w:szCs w:val="24"/>
+        </w:rPr>
+      </w:pPr>
+      <w:r>
+        <w:rPr>
+          <w:rFonts w:ascii="Cambria Math" w:hAnsi="Cambria Math"/>
+          <w:sz w:val="24"/>
+          <w:szCs w:val="24"/>
+          <w:u w:val="single"/>
+        </w:rPr>
+        <w:t>Sobel:</w:t>
+      </w:r>
+      <w:r>
+        <w:rPr>
+          <w:rFonts w:ascii="Cambria Math" w:hAnsi="Cambria Math"/>
+          <w:sz w:val="24"/>
+          <w:szCs w:val="24"/>
+        </w:rPr>
+        <w:t xml:space="preserve"> works like the first order derivate and calculates the difference of pixel intensities. The center column is of zero, so it does not include the original values of an image but rather it calculates the difference of right and left pixel values around that edge. Also, the center values of both the first and third column is 2 and -2 respectively.</w:t>
+      </w:r>
+    </w:p>
+    <w:p>
+      <w:pPr>
+        <w:pStyle w:val="ListParagraph"/>
+        <w:ind w:left="1800"/>
+        <w:rPr>
+          <w:rFonts w:ascii="Cambria Math" w:hAnsi="Cambria Math"/>
+          <w:sz w:val="24"/>
+          <w:szCs w:val="24"/>
+        </w:rPr>
+      </w:pPr>
+      <w:r>
+        <w:rPr>
+          <w:rFonts w:ascii="Cambria Math" w:hAnsi="Cambria Math"/>
+          <w:sz w:val="24"/>
+          <w:szCs w:val="24"/>
+        </w:rPr>
+        <w:t>This give more weight to the pixel values around the edge region. This increase the edge intensity and it became enhanced comparatively to the original image.</w:t>
+      </w:r>
+    </w:p>
+    <w:p>
+      <w:pPr>
+        <w:pStyle w:val="ListParagraph"/>
+        <w:numPr>
+          <w:ilvl w:val="1"/>
+          <w:numId w:val="9"/>
+        </w:numPr>
+        <w:rPr>
+          <w:rFonts w:ascii="Cambria Math" w:hAnsi="Cambria Math"/>
+          <w:sz w:val="24"/>
+          <w:szCs w:val="24"/>
+          <w:u w:val="single"/>
+        </w:rPr>
+      </w:pPr>
+      <w:r>
+        <w:rPr>
+          <w:rFonts w:ascii="Cambria Math" w:hAnsi="Cambria Math"/>
+          <w:sz w:val="24"/>
+          <w:szCs w:val="24"/>
+          <w:u w:val="single"/>
+        </w:rPr>
+        <w:t>Canny:</w:t>
+      </w:r>
+      <w:r>
+        <w:rPr>
+          <w:rFonts w:ascii="Cambria Math" w:hAnsi="Cambria Math"/>
+          <w:sz w:val="24"/>
+          <w:szCs w:val="24"/>
+        </w:rPr>
+        <w:t xml:space="preserve"> Canny edge detection is a multi-step algorithm that can detect edges with noise </w:t>
+      </w:r>
+      <w:r>
+        <w:rPr>
+          <w:rFonts w:ascii="Cambria Math" w:hAnsi="Cambria Math"/>
+          <w:sz w:val="24"/>
+          <w:szCs w:val="24"/>
+        </w:rPr>
+        <w:t>suppressed</w:t>
+      </w:r>
+      <w:r>
+        <w:rPr>
+          <w:rFonts w:ascii="Cambria Math" w:hAnsi="Cambria Math"/>
+          <w:sz w:val="24"/>
+          <w:szCs w:val="24"/>
+        </w:rPr>
+        <w:t xml:space="preserve"> at the same time</w:t>
+      </w:r>
+      <w:r>
+        <w:rPr>
+          <w:rFonts w:ascii="Cambria Math" w:hAnsi="Cambria Math"/>
+          <w:sz w:val="24"/>
+          <w:szCs w:val="24"/>
+        </w:rPr>
+        <w:t>:</w:t>
+      </w:r>
+    </w:p>
+    <w:p>
+      <w:pPr>
+        <w:pStyle w:val="ListParagraph"/>
+        <w:numPr>
+          <w:ilvl w:val="2"/>
+          <w:numId w:val="9"/>
+        </w:numPr>
+        <w:rPr>
+          <w:rFonts w:ascii="Cambria Math" w:hAnsi="Cambria Math"/>
+          <w:sz w:val="24"/>
+          <w:szCs w:val="24"/>
+          <w:u w:val="single"/>
+        </w:rPr>
+      </w:pPr>
+      <w:r>
+        <w:rPr>
+          <w:rFonts w:ascii="Cambria Math" w:hAnsi="Cambria Math"/>
+          <w:sz w:val="24"/>
+          <w:szCs w:val="24"/>
+        </w:rPr>
+        <w:t>Smooth the image with a Gaussian filter</w:t>
+      </w:r>
+      <w:r>
+        <w:rPr>
+          <w:rFonts w:ascii="Cambria Math" w:hAnsi="Cambria Math"/>
+          <w:sz w:val="24"/>
+          <w:szCs w:val="24"/>
+        </w:rPr>
+        <w:t>.</w:t>
+      </w:r>
+    </w:p>
+    <w:p>
+      <w:pPr>
+        <w:pStyle w:val="ListParagraph"/>
+        <w:numPr>
+          <w:ilvl w:val="2"/>
+          <w:numId w:val="9"/>
+        </w:numPr>
+        <w:rPr>
+          <w:rFonts w:ascii="Cambria Math" w:hAnsi="Cambria Math"/>
+          <w:sz w:val="24"/>
+          <w:szCs w:val="24"/>
+          <w:u w:val="single"/>
+        </w:rPr>
+      </w:pPr>
+      <w:r>
+        <w:rPr>
+          <w:rFonts w:ascii="Cambria Math" w:hAnsi="Cambria Math"/>
+          <w:sz w:val="24"/>
+          <w:szCs w:val="24"/>
+        </w:rPr>
+        <w:t>Compute the gradient.</w:t>
+      </w:r>
+    </w:p>
+    <w:p>
+      <w:pPr>
+        <w:pStyle w:val="ListParagraph"/>
+        <w:numPr>
+          <w:ilvl w:val="2"/>
+          <w:numId w:val="9"/>
+        </w:numPr>
+        <w:rPr>
+          <w:rFonts w:ascii="Cambria Math" w:hAnsi="Cambria Math"/>
+          <w:sz w:val="24"/>
+          <w:szCs w:val="24"/>
+          <w:u w:val="single"/>
+        </w:rPr>
+      </w:pPr>
+      <w:r>
+        <w:rPr>
+          <w:rFonts w:ascii="Cambria Math" w:hAnsi="Cambria Math"/>
+          <w:sz w:val="24"/>
+          <w:szCs w:val="24"/>
+        </w:rPr>
+        <w:t>Appling a threshold.</w:t>
+      </w:r>
+    </w:p>
+    <w:p>
+      <w:pPr>
+        <w:pStyle w:val="ListParagraph"/>
+        <w:numPr>
+          <w:ilvl w:val="2"/>
+          <w:numId w:val="9"/>
+        </w:numPr>
+        <w:rPr>
+          <w:rFonts w:ascii="Cambria Math" w:hAnsi="Cambria Math"/>
+          <w:sz w:val="24"/>
+          <w:szCs w:val="24"/>
+          <w:u w:val="single"/>
+        </w:rPr>
+      </w:pPr>
+      <w:r>
+        <w:rPr>
+          <w:rFonts w:ascii="Cambria Math" w:hAnsi="Cambria Math"/>
+          <w:sz w:val="24"/>
+          <w:szCs w:val="24"/>
+        </w:rPr>
+        <w:t xml:space="preserve"> Suppress non-maxima pixels to thin the edge ridges.</w:t>
+      </w:r>
+    </w:p>
+    <w:p>
+      <w:pPr>
+        <w:pStyle w:val="ListParagraph"/>
+        <w:numPr>
+          <w:ilvl w:val="2"/>
+          <w:numId w:val="9"/>
+        </w:numPr>
+        <w:rPr>
+          <w:rFonts w:ascii="Cambria Math" w:hAnsi="Cambria Math"/>
+          <w:sz w:val="24"/>
+          <w:szCs w:val="24"/>
+        </w:rPr>
+      </w:pPr>
+      <w:r>
+        <w:rPr>
+          <w:rFonts w:ascii="Cambria Math" w:hAnsi="Cambria Math"/>
+          <w:sz w:val="24"/>
+          <w:szCs w:val="24"/>
+        </w:rPr>
+        <w:t>Threshold the previous result by two different thresholds.</w:t>
+      </w:r>
+    </w:p>
+    <w:p>
+      <w:pPr>
+        <w:pStyle w:val="ListParagraph"/>
+        <w:numPr>
+          <w:ilvl w:val="2"/>
+          <w:numId w:val="9"/>
+        </w:numPr>
+        <w:rPr>
+          <w:rFonts w:ascii="Cambria Math" w:hAnsi="Cambria Math"/>
+          <w:sz w:val="24"/>
+          <w:szCs w:val="24"/>
+        </w:rPr>
+      </w:pPr>
+      <w:r>
+        <w:rPr>
+          <w:rFonts w:ascii="Cambria Math" w:hAnsi="Cambria Math"/>
+          <w:sz w:val="24"/>
+          <w:szCs w:val="24"/>
+        </w:rPr>
+        <w:t>Link edge segments in the two imaged from the proviso step.</w:t>
+      </w:r>
+    </w:p>
+    <w:p>
+      <w:pPr>
+        <w:pStyle w:val="ListParagraph"/>
+        <w:numPr>
+          <w:ilvl w:val="0"/>
+          <w:numId w:val="9"/>
+        </w:numPr>
+        <w:rPr>
+          <w:rFonts w:ascii="Cambria Math" w:hAnsi="Cambria Math"/>
+          <w:sz w:val="24"/>
+          <w:szCs w:val="24"/>
+        </w:rPr>
+      </w:pPr>
+      <w:r>
+        <w:rPr>
+          <w:sz w:val="24"/>
+          <w:szCs w:val="24"/>
+        </w:rPr>
+        <w:t>We will explain the threshold parameter and the sigma parameter of the detectors:</w:t>
+      </w:r>
+      <w:r>
+        <w:rPr>
+          <w:rFonts w:ascii="Cambria Math" w:hAnsi="Cambria Math"/>
+          <w:sz w:val="24"/>
+          <w:szCs w:val="24"/>
+        </w:rPr>
+        <w:t xml:space="preserve"> </w:t>
+      </w:r>
+    </w:p>
+    <w:tbl>
+      <w:tblPr>
+        <w:tblStyle w:val="GridTable5Dark-Accent1"/>
+        <w:tblW w:w="0" w:type="auto"/>
+        <w:tblLook w:val="04A0" w:firstRow="1" w:lastRow="0" w:firstColumn="1" w:lastColumn="0" w:noHBand="0" w:noVBand="1"/>
+      </w:tblPr>
+      <w:tblGrid>
+        <w:gridCol w:w="2065"/>
+        <w:gridCol w:w="3642"/>
+        <w:gridCol w:w="3643"/>
+      </w:tblGrid>
+      <w:tr>
+        <w:trPr>
+          <w:cnfStyle w:val="100000000000" w:firstRow="1" w:lastRow="0" w:firstColumn="0" w:lastColumn="0" w:oddVBand="0" w:evenVBand="0" w:oddHBand="0" w:evenHBand="0" w:firstRowFirstColumn="0" w:firstRowLastColumn="0" w:lastRowFirstColumn="0" w:lastRowLastColumn="0"/>
+        </w:trPr>
+        <w:tc>
+          <w:tcPr>
+            <w:cnfStyle w:val="001000000000" w:firstRow="0" w:lastRow="0" w:firstColumn="1" w:lastColumn="0" w:oddVBand="0" w:evenVBand="0" w:oddHBand="0" w:evenHBand="0" w:firstRowFirstColumn="0" w:firstRowLastColumn="0" w:lastRowFirstColumn="0" w:lastRowLastColumn="0"/>
+            <w:tcW w:w="2065" w:type="dxa"/>
+          </w:tcPr>
+          <w:p>
+            <w:pPr>
+              <w:rPr>
+                <w:rFonts w:ascii="Cambria Math" w:hAnsi="Cambria Math"/>
+                <w:sz w:val="18"/>
+                <w:szCs w:val="18"/>
+              </w:rPr>
+            </w:pPr>
+          </w:p>
+        </w:tc>
+        <w:tc>
+          <w:tcPr>
+            <w:tcW w:w="3642" w:type="dxa"/>
+            <w:tcBorders>
+              <w:bottom w:val="single" w:sz="4" w:space="0" w:color="auto"/>
+            </w:tcBorders>
+            <w:vAlign w:val="center"/>
+          </w:tcPr>
+          <w:p>
+            <w:pPr>
+              <w:jc w:val="center"/>
+              <w:cnfStyle w:val="100000000000" w:firstRow="1" w:lastRow="0" w:firstColumn="0" w:lastColumn="0" w:oddVBand="0" w:evenVBand="0" w:oddHBand="0" w:evenHBand="0" w:firstRowFirstColumn="0" w:firstRowLastColumn="0" w:lastRowFirstColumn="0" w:lastRowLastColumn="0"/>
+              <w:rPr>
+                <w:rFonts w:ascii="Cambria Math" w:hAnsi="Cambria Math"/>
+                <w:sz w:val="18"/>
+                <w:szCs w:val="18"/>
+              </w:rPr>
+            </w:pPr>
+            <w:r>
+              <w:rPr>
+                <w:sz w:val="18"/>
+                <w:szCs w:val="18"/>
+              </w:rPr>
+              <w:t>threshold</w:t>
+            </w:r>
+          </w:p>
+        </w:tc>
+        <w:tc>
+          <w:tcPr>
+            <w:tcW w:w="3643" w:type="dxa"/>
+            <w:tcBorders>
+              <w:bottom w:val="single" w:sz="4" w:space="0" w:color="auto"/>
+            </w:tcBorders>
+            <w:vAlign w:val="center"/>
+          </w:tcPr>
+          <w:p>
+            <w:pPr>
+              <w:jc w:val="center"/>
+              <w:cnfStyle w:val="100000000000" w:firstRow="1" w:lastRow="0" w:firstColumn="0" w:lastColumn="0" w:oddVBand="0" w:evenVBand="0" w:oddHBand="0" w:evenHBand="0" w:firstRowFirstColumn="0" w:firstRowLastColumn="0" w:lastRowFirstColumn="0" w:lastRowLastColumn="0"/>
+              <w:rPr>
+                <w:rFonts w:ascii="Cambria Math" w:hAnsi="Cambria Math"/>
+                <w:sz w:val="18"/>
+                <w:szCs w:val="18"/>
+              </w:rPr>
+            </w:pPr>
+            <w:r>
+              <w:rPr>
+                <w:sz w:val="18"/>
+                <w:szCs w:val="18"/>
+              </w:rPr>
+              <w:t>sigma</w:t>
+            </w:r>
+          </w:p>
+        </w:tc>
+      </w:tr>
+      <w:tr>
+        <w:trPr>
+          <w:cnfStyle w:val="000000100000" w:firstRow="0" w:lastRow="0" w:firstColumn="0" w:lastColumn="0" w:oddVBand="0" w:evenVBand="0" w:oddHBand="1" w:evenHBand="0" w:firstRowFirstColumn="0" w:firstRowLastColumn="0" w:lastRowFirstColumn="0" w:lastRowLastColumn="0"/>
+        </w:trPr>
+        <w:tc>
+          <w:tcPr>
+            <w:cnfStyle w:val="001000000000" w:firstRow="0" w:lastRow="0" w:firstColumn="1" w:lastColumn="0" w:oddVBand="0" w:evenVBand="0" w:oddHBand="0" w:evenHBand="0" w:firstRowFirstColumn="0" w:firstRowLastColumn="0" w:lastRowFirstColumn="0" w:lastRowLastColumn="0"/>
+            <w:tcW w:w="2065" w:type="dxa"/>
+            <w:tcBorders>
+              <w:right w:val="single" w:sz="4" w:space="0" w:color="auto"/>
+            </w:tcBorders>
+            <w:vAlign w:val="center"/>
+          </w:tcPr>
+          <w:p>
+            <w:pPr>
+              <w:rPr>
+                <w:rFonts w:ascii="Cambria Math" w:hAnsi="Cambria Math"/>
+                <w:sz w:val="18"/>
+                <w:szCs w:val="18"/>
+              </w:rPr>
+            </w:pPr>
+            <w:r>
+              <w:rPr>
+                <w:rFonts w:ascii="Cambria Math" w:hAnsi="Cambria Math"/>
+                <w:sz w:val="18"/>
+                <w:szCs w:val="18"/>
+              </w:rPr>
+              <w:t>Canny</w:t>
+            </w:r>
+          </w:p>
+        </w:tc>
+        <w:tc>
+          <w:tcPr>
+            <w:tcW w:w="3642" w:type="dxa"/>
+            <w:tcBorders>
+              <w:top w:val="single" w:sz="4" w:space="0" w:color="auto"/>
+              <w:left w:val="single" w:sz="4" w:space="0" w:color="auto"/>
+              <w:bottom w:val="single" w:sz="4" w:space="0" w:color="auto"/>
+              <w:right w:val="single" w:sz="4" w:space="0" w:color="auto"/>
+            </w:tcBorders>
+            <w:shd w:val="clear" w:color="auto" w:fill="D9E2F3" w:themeFill="accent1" w:themeFillTint="33"/>
+            <w:vAlign w:val="center"/>
+          </w:tcPr>
+          <w:p>
+            <w:pPr>
+              <w:jc w:val="center"/>
+              <w:cnfStyle w:val="000000100000" w:firstRow="0" w:lastRow="0" w:firstColumn="0" w:lastColumn="0" w:oddVBand="0" w:evenVBand="0" w:oddHBand="1" w:evenHBand="0" w:firstRowFirstColumn="0" w:firstRowLastColumn="0" w:lastRowFirstColumn="0" w:lastRowLastColumn="0"/>
+              <w:rPr>
+                <w:rFonts w:ascii="Cambria Math" w:hAnsi="Cambria Math"/>
+                <w:sz w:val="18"/>
+                <w:szCs w:val="18"/>
+              </w:rPr>
+            </w:pPr>
+            <w:r>
+              <w:rPr>
+                <w:rFonts w:ascii="Cambria Math" w:hAnsi="Cambria Math"/>
+                <w:sz w:val="18"/>
+                <w:szCs w:val="18"/>
+              </w:rPr>
+              <w:t>Any edges with intensity gradient more than max</w:t>
+            </w:r>
+            <w:r>
+              <w:rPr>
+                <w:sz w:val="18"/>
+                <w:szCs w:val="18"/>
+              </w:rPr>
+              <w:t xml:space="preserve"> threshold</w:t>
+            </w:r>
+            <w:r>
+              <w:rPr>
+                <w:rFonts w:ascii="Cambria Math" w:hAnsi="Cambria Math"/>
+                <w:sz w:val="18"/>
+                <w:szCs w:val="18"/>
+              </w:rPr>
+              <w:t xml:space="preserve"> are sure to be edges and those below min</w:t>
+            </w:r>
+            <w:r>
+              <w:rPr>
+                <w:sz w:val="18"/>
+                <w:szCs w:val="18"/>
+              </w:rPr>
+              <w:t xml:space="preserve"> threshold</w:t>
+            </w:r>
+            <w:r>
+              <w:rPr>
+                <w:rFonts w:ascii="Cambria Math" w:hAnsi="Cambria Math"/>
+                <w:sz w:val="18"/>
+                <w:szCs w:val="18"/>
+              </w:rPr>
+              <w:t xml:space="preserve"> are sure to be non-edges, so discarded. Those who lie between these two thresholds are classified edges or non-edges based on their connectivity. If they are connected to “sure-edge” pixels, they are part of edges. Otherwise, they are also discarded.</w:t>
+            </w:r>
+          </w:p>
+        </w:tc>
+        <w:tc>
+          <w:tcPr>
+            <w:tcW w:w="3643" w:type="dxa"/>
+            <w:vMerge w:val="restart"/>
+            <w:tcBorders>
+              <w:top w:val="single" w:sz="4" w:space="0" w:color="auto"/>
+              <w:left w:val="single" w:sz="4" w:space="0" w:color="auto"/>
+              <w:bottom w:val="single" w:sz="4" w:space="0" w:color="auto"/>
+              <w:right w:val="single" w:sz="4" w:space="0" w:color="auto"/>
+            </w:tcBorders>
+            <w:shd w:val="clear" w:color="auto" w:fill="D9E2F3" w:themeFill="accent1" w:themeFillTint="33"/>
+            <w:vAlign w:val="center"/>
+          </w:tcPr>
+          <w:p>
+            <w:pPr>
+              <w:jc w:val="center"/>
+              <w:cnfStyle w:val="000000100000" w:firstRow="0" w:lastRow="0" w:firstColumn="0" w:lastColumn="0" w:oddVBand="0" w:evenVBand="0" w:oddHBand="1" w:evenHBand="0" w:firstRowFirstColumn="0" w:firstRowLastColumn="0" w:lastRowFirstColumn="0" w:lastRowLastColumn="0"/>
+              <w:rPr>
+                <w:rFonts w:ascii="Cambria Math" w:hAnsi="Cambria Math"/>
+                <w:sz w:val="18"/>
+                <w:szCs w:val="18"/>
+              </w:rPr>
+            </w:pPr>
+            <w:r>
+              <w:rPr>
+                <w:rFonts w:ascii="Cambria Math" w:hAnsi="Cambria Math"/>
+                <w:sz w:val="18"/>
+                <w:szCs w:val="18"/>
+              </w:rPr>
+              <w:t xml:space="preserve">The standard deviations of the Gaussian filter - determines the smoothing factor. For </w:t>
+            </w:r>
+            <w:r>
+              <w:rPr>
+                <w:rFonts w:ascii="Cambria Math" w:hAnsi="Cambria Math"/>
+                <w:sz w:val="18"/>
+                <w:szCs w:val="18"/>
+              </w:rPr>
+              <w:t>example, the</w:t>
+            </w:r>
+            <w:r>
+              <w:rPr>
+                <w:rFonts w:ascii="Cambria Math" w:hAnsi="Cambria Math"/>
+                <w:sz w:val="18"/>
+                <w:szCs w:val="18"/>
+              </w:rPr>
+              <w:t xml:space="preserve"> sigma decreases then we give more weight to the pixels closer to the centered pixel and by that reducing the smutting effect.</w:t>
+            </w:r>
+          </w:p>
+        </w:tc>
+      </w:tr>
+      <w:tr>
+        <w:trPr>
+          <w:trHeight w:val="1070"/>
+        </w:trPr>
+        <w:tc>
+          <w:tcPr>
+            <w:cnfStyle w:val="001000000000" w:firstRow="0" w:lastRow="0" w:firstColumn="1" w:lastColumn="0" w:oddVBand="0" w:evenVBand="0" w:oddHBand="0" w:evenHBand="0" w:firstRowFirstColumn="0" w:firstRowLastColumn="0" w:lastRowFirstColumn="0" w:lastRowLastColumn="0"/>
+            <w:tcW w:w="2065" w:type="dxa"/>
+            <w:tcBorders>
+              <w:right w:val="single" w:sz="4" w:space="0" w:color="auto"/>
+            </w:tcBorders>
+            <w:vAlign w:val="center"/>
+          </w:tcPr>
+          <w:p>
+            <w:pPr>
+              <w:rPr>
+                <w:rFonts w:ascii="Cambria Math" w:hAnsi="Cambria Math"/>
+                <w:sz w:val="18"/>
+                <w:szCs w:val="18"/>
+              </w:rPr>
+            </w:pPr>
+            <w:r>
+              <w:rPr>
+                <w:rFonts w:ascii="Cambria Math" w:hAnsi="Cambria Math"/>
+                <w:sz w:val="18"/>
+                <w:szCs w:val="18"/>
+              </w:rPr>
+              <w:t>Gaussian-Laplace</w:t>
+            </w:r>
+          </w:p>
+        </w:tc>
+        <w:tc>
+          <w:tcPr>
+            <w:tcW w:w="3642" w:type="dxa"/>
+            <w:vMerge w:val="restart"/>
+            <w:tcBorders>
+              <w:top w:val="single" w:sz="4" w:space="0" w:color="auto"/>
+              <w:left w:val="single" w:sz="4" w:space="0" w:color="auto"/>
+              <w:bottom w:val="single" w:sz="4" w:space="0" w:color="auto"/>
+              <w:right w:val="single" w:sz="4" w:space="0" w:color="auto"/>
+            </w:tcBorders>
+            <w:vAlign w:val="center"/>
+          </w:tcPr>
+          <w:p>
+            <w:pPr>
+              <w:jc w:val="center"/>
+              <w:cnfStyle w:val="000000000000" w:firstRow="0" w:lastRow="0" w:firstColumn="0" w:lastColumn="0" w:oddVBand="0" w:evenVBand="0" w:oddHBand="0" w:evenHBand="0" w:firstRowFirstColumn="0" w:firstRowLastColumn="0" w:lastRowFirstColumn="0" w:lastRowLastColumn="0"/>
+              <w:rPr>
+                <w:rFonts w:ascii="Cambria Math" w:hAnsi="Cambria Math"/>
+                <w:sz w:val="18"/>
+                <w:szCs w:val="18"/>
+              </w:rPr>
+            </w:pPr>
+            <w:r>
+              <w:rPr>
+                <w:rFonts w:ascii="Cambria Math" w:hAnsi="Cambria Math"/>
+                <w:sz w:val="18"/>
+                <w:szCs w:val="18"/>
+              </w:rPr>
+              <w:t>all values above the threshold determined as edges (1) and all below as non-edges (0)</w:t>
+            </w:r>
+          </w:p>
+        </w:tc>
+        <w:tc>
+          <w:tcPr>
+            <w:tcW w:w="3643" w:type="dxa"/>
+            <w:vMerge/>
+            <w:tcBorders>
+              <w:top w:val="single" w:sz="4" w:space="0" w:color="auto"/>
+              <w:left w:val="single" w:sz="4" w:space="0" w:color="auto"/>
+              <w:bottom w:val="single" w:sz="4" w:space="0" w:color="auto"/>
+              <w:right w:val="single" w:sz="4" w:space="0" w:color="auto"/>
+            </w:tcBorders>
+            <w:vAlign w:val="center"/>
+          </w:tcPr>
+          <w:p>
+            <w:pPr>
+              <w:jc w:val="center"/>
+              <w:cnfStyle w:val="000000000000" w:firstRow="0" w:lastRow="0" w:firstColumn="0" w:lastColumn="0" w:oddVBand="0" w:evenVBand="0" w:oddHBand="0" w:evenHBand="0" w:firstRowFirstColumn="0" w:firstRowLastColumn="0" w:lastRowFirstColumn="0" w:lastRowLastColumn="0"/>
+              <w:rPr>
+                <w:rFonts w:ascii="Cambria Math" w:hAnsi="Cambria Math"/>
+                <w:sz w:val="18"/>
+                <w:szCs w:val="18"/>
+              </w:rPr>
+            </w:pPr>
+          </w:p>
+        </w:tc>
+      </w:tr>
+      <w:tr>
+        <w:trPr>
+          <w:cnfStyle w:val="000000100000" w:firstRow="0" w:lastRow="0" w:firstColumn="0" w:lastColumn="0" w:oddVBand="0" w:evenVBand="0" w:oddHBand="1" w:evenHBand="0" w:firstRowFirstColumn="0" w:firstRowLastColumn="0" w:lastRowFirstColumn="0" w:lastRowLastColumn="0"/>
+          <w:trHeight w:val="440"/>
+        </w:trPr>
+        <w:tc>
+          <w:tcPr>
+            <w:cnfStyle w:val="001000000000" w:firstRow="0" w:lastRow="0" w:firstColumn="1" w:lastColumn="0" w:oddVBand="0" w:evenVBand="0" w:oddHBand="0" w:evenHBand="0" w:firstRowFirstColumn="0" w:firstRowLastColumn="0" w:lastRowFirstColumn="0" w:lastRowLastColumn="0"/>
+            <w:tcW w:w="2065" w:type="dxa"/>
+            <w:tcBorders>
+              <w:right w:val="single" w:sz="4" w:space="0" w:color="auto"/>
+            </w:tcBorders>
+            <w:vAlign w:val="center"/>
+          </w:tcPr>
+          <w:p>
+            <w:pPr>
+              <w:rPr>
+                <w:rFonts w:ascii="Cambria Math" w:hAnsi="Cambria Math"/>
+                <w:sz w:val="18"/>
+                <w:szCs w:val="18"/>
+              </w:rPr>
+            </w:pPr>
+            <w:r>
+              <w:rPr>
+                <w:rFonts w:ascii="Cambria Math" w:hAnsi="Cambria Math"/>
+                <w:sz w:val="18"/>
+                <w:szCs w:val="18"/>
+              </w:rPr>
+              <w:t>Sobel</w:t>
+            </w:r>
+          </w:p>
+        </w:tc>
+        <w:tc>
+          <w:tcPr>
+            <w:tcW w:w="3642" w:type="dxa"/>
+            <w:vMerge/>
+            <w:tcBorders>
+              <w:top w:val="single" w:sz="4" w:space="0" w:color="auto"/>
+              <w:left w:val="single" w:sz="4" w:space="0" w:color="auto"/>
+              <w:bottom w:val="single" w:sz="4" w:space="0" w:color="auto"/>
+              <w:right w:val="single" w:sz="4" w:space="0" w:color="auto"/>
+            </w:tcBorders>
+            <w:shd w:val="clear" w:color="auto" w:fill="D9E2F3" w:themeFill="accent1" w:themeFillTint="33"/>
+            <w:vAlign w:val="center"/>
+          </w:tcPr>
+          <w:p>
+            <w:pPr>
+              <w:jc w:val="center"/>
+              <w:cnfStyle w:val="000000100000" w:firstRow="0" w:lastRow="0" w:firstColumn="0" w:lastColumn="0" w:oddVBand="0" w:evenVBand="0" w:oddHBand="1" w:evenHBand="0" w:firstRowFirstColumn="0" w:firstRowLastColumn="0" w:lastRowFirstColumn="0" w:lastRowLastColumn="0"/>
+              <w:rPr>
+                <w:rFonts w:ascii="Cambria Math" w:hAnsi="Cambria Math"/>
+                <w:sz w:val="18"/>
+                <w:szCs w:val="18"/>
+              </w:rPr>
+            </w:pPr>
+          </w:p>
+        </w:tc>
+        <w:tc>
+          <w:tcPr>
+            <w:tcW w:w="3643" w:type="dxa"/>
+            <w:tcBorders>
+              <w:top w:val="single" w:sz="4" w:space="0" w:color="auto"/>
+              <w:left w:val="single" w:sz="4" w:space="0" w:color="auto"/>
+              <w:bottom w:val="single" w:sz="4" w:space="0" w:color="auto"/>
+              <w:right w:val="single" w:sz="4" w:space="0" w:color="auto"/>
+            </w:tcBorders>
+            <w:shd w:val="clear" w:color="auto" w:fill="D9E2F3" w:themeFill="accent1" w:themeFillTint="33"/>
+            <w:vAlign w:val="center"/>
+          </w:tcPr>
+          <w:p>
+            <w:pPr>
+              <w:jc w:val="center"/>
+              <w:cnfStyle w:val="000000100000" w:firstRow="0" w:lastRow="0" w:firstColumn="0" w:lastColumn="0" w:oddVBand="0" w:evenVBand="0" w:oddHBand="1" w:evenHBand="0" w:firstRowFirstColumn="0" w:firstRowLastColumn="0" w:lastRowFirstColumn="0" w:lastRowLastColumn="0"/>
+              <w:rPr>
+                <w:rFonts w:ascii="Cambria Math" w:hAnsi="Cambria Math"/>
+                <w:sz w:val="18"/>
+                <w:szCs w:val="18"/>
+              </w:rPr>
+            </w:pPr>
+            <w:r>
+              <w:rPr>
+                <w:rFonts w:ascii="Cambria Math" w:hAnsi="Cambria Math"/>
+                <w:sz w:val="18"/>
+                <w:szCs w:val="18"/>
+              </w:rPr>
+              <w:t>-</w:t>
+            </w:r>
+            <w:bookmarkStart w:id="0" w:name="_GoBack"/>
+            <w:bookmarkEnd w:id="0"/>
+          </w:p>
+        </w:tc>
+      </w:tr>
+    </w:tbl>
+    <w:p>
+      <w:pPr>
+        <w:rPr>
+          <w:rFonts w:ascii="Cambria Math" w:hAnsi="Cambria Math"/>
+          <w:sz w:val="24"/>
+          <w:szCs w:val="24"/>
+        </w:rPr>
+      </w:pPr>
+    </w:p>
+    <w:p>
+      <w:pPr>
+        <w:rPr>
+          <w:sz w:val="24"/>
+          <w:szCs w:val="24"/>
+          <w:u w:val="single"/>
         </w:rPr>
       </w:pPr>
     </w:p>
@@ -7140,6 +8227,98 @@
     </w:lvl>
   </w:abstractNum>
   <w:abstractNum w:abstractNumId="1" w15:restartNumberingAfterBreak="0">
+    <w:nsid w:val="1A8C1273"/>
+    <w:multiLevelType w:val="hybridMultilevel"/>
+    <w:tmpl w:val="9896398C"/>
+    <w:lvl w:ilvl="0" w:tplc="36E0BBEC">
+      <w:start w:val="1"/>
+      <w:numFmt w:val="decimal"/>
+      <w:lvlText w:val="%1."/>
+      <w:lvlJc w:val="left"/>
+      <w:pPr>
+        <w:ind w:left="1080" w:hanging="360"/>
+      </w:pPr>
+      <w:rPr>
+        <w:rFonts w:hint="default"/>
+      </w:rPr>
+    </w:lvl>
+    <w:lvl w:ilvl="1" w:tplc="04090001">
+      <w:start w:val="1"/>
+      <w:numFmt w:val="bullet"/>
+      <w:lvlText w:val=""/>
+      <w:lvlJc w:val="left"/>
+      <w:pPr>
+        <w:ind w:left="1800" w:hanging="360"/>
+      </w:pPr>
+      <w:rPr>
+        <w:rFonts w:ascii="Symbol" w:hAnsi="Symbol" w:hint="default"/>
+      </w:rPr>
+    </w:lvl>
+    <w:lvl w:ilvl="2" w:tplc="0409001B">
+      <w:start w:val="1"/>
+      <w:numFmt w:val="lowerRoman"/>
+      <w:lvlText w:val="%3."/>
+      <w:lvlJc w:val="right"/>
+      <w:pPr>
+        <w:ind w:left="2520" w:hanging="180"/>
+      </w:pPr>
+    </w:lvl>
+    <w:lvl w:ilvl="3" w:tplc="0409000F" w:tentative="1">
+      <w:start w:val="1"/>
+      <w:numFmt w:val="decimal"/>
+      <w:lvlText w:val="%4."/>
+      <w:lvlJc w:val="left"/>
+      <w:pPr>
+        <w:ind w:left="3240" w:hanging="360"/>
+      </w:pPr>
+    </w:lvl>
+    <w:lvl w:ilvl="4" w:tplc="04090019" w:tentative="1">
+      <w:start w:val="1"/>
+      <w:numFmt w:val="lowerLetter"/>
+      <w:lvlText w:val="%5."/>
+      <w:lvlJc w:val="left"/>
+      <w:pPr>
+        <w:ind w:left="3960" w:hanging="360"/>
+      </w:pPr>
+    </w:lvl>
+    <w:lvl w:ilvl="5" w:tplc="0409001B" w:tentative="1">
+      <w:start w:val="1"/>
+      <w:numFmt w:val="lowerRoman"/>
+      <w:lvlText w:val="%6."/>
+      <w:lvlJc w:val="right"/>
+      <w:pPr>
+        <w:ind w:left="4680" w:hanging="180"/>
+      </w:pPr>
+    </w:lvl>
+    <w:lvl w:ilvl="6" w:tplc="0409000F" w:tentative="1">
+      <w:start w:val="1"/>
+      <w:numFmt w:val="decimal"/>
+      <w:lvlText w:val="%7."/>
+      <w:lvlJc w:val="left"/>
+      <w:pPr>
+        <w:ind w:left="5400" w:hanging="360"/>
+      </w:pPr>
+    </w:lvl>
+    <w:lvl w:ilvl="7" w:tplc="04090019" w:tentative="1">
+      <w:start w:val="1"/>
+      <w:numFmt w:val="lowerLetter"/>
+      <w:lvlText w:val="%8."/>
+      <w:lvlJc w:val="left"/>
+      <w:pPr>
+        <w:ind w:left="6120" w:hanging="360"/>
+      </w:pPr>
+    </w:lvl>
+    <w:lvl w:ilvl="8" w:tplc="0409001B" w:tentative="1">
+      <w:start w:val="1"/>
+      <w:numFmt w:val="lowerRoman"/>
+      <w:lvlText w:val="%9."/>
+      <w:lvlJc w:val="right"/>
+      <w:pPr>
+        <w:ind w:left="6840" w:hanging="180"/>
+      </w:pPr>
+    </w:lvl>
+  </w:abstractNum>
+  <w:abstractNum w:abstractNumId="2" w15:restartNumberingAfterBreak="0">
     <w:nsid w:val="28B85ECC"/>
     <w:multiLevelType w:val="hybridMultilevel"/>
     <w:tmpl w:val="5092832C"/>
@@ -7228,7 +8407,96 @@
       </w:pPr>
     </w:lvl>
   </w:abstractNum>
-  <w:abstractNum w:abstractNumId="2" w15:restartNumberingAfterBreak="0">
+  <w:abstractNum w:abstractNumId="3" w15:restartNumberingAfterBreak="0">
+    <w:nsid w:val="2E373124"/>
+    <w:multiLevelType w:val="hybridMultilevel"/>
+    <w:tmpl w:val="468254DC"/>
+    <w:lvl w:ilvl="0" w:tplc="04090015">
+      <w:start w:val="1"/>
+      <w:numFmt w:val="upperLetter"/>
+      <w:lvlText w:val="%1."/>
+      <w:lvlJc w:val="left"/>
+      <w:pPr>
+        <w:ind w:left="720" w:hanging="360"/>
+      </w:pPr>
+      <w:rPr>
+        <w:rFonts w:hint="default"/>
+      </w:rPr>
+    </w:lvl>
+    <w:lvl w:ilvl="1" w:tplc="04090019">
+      <w:start w:val="1"/>
+      <w:numFmt w:val="lowerLetter"/>
+      <w:lvlText w:val="%2."/>
+      <w:lvlJc w:val="left"/>
+      <w:pPr>
+        <w:ind w:left="1440" w:hanging="360"/>
+      </w:pPr>
+    </w:lvl>
+    <w:lvl w:ilvl="2" w:tplc="0409001B" w:tentative="1">
+      <w:start w:val="1"/>
+      <w:numFmt w:val="lowerRoman"/>
+      <w:lvlText w:val="%3."/>
+      <w:lvlJc w:val="right"/>
+      <w:pPr>
+        <w:ind w:left="2160" w:hanging="180"/>
+      </w:pPr>
+    </w:lvl>
+    <w:lvl w:ilvl="3" w:tplc="0409000F" w:tentative="1">
+      <w:start w:val="1"/>
+      <w:numFmt w:val="decimal"/>
+      <w:lvlText w:val="%4."/>
+      <w:lvlJc w:val="left"/>
+      <w:pPr>
+        <w:ind w:left="2880" w:hanging="360"/>
+      </w:pPr>
+    </w:lvl>
+    <w:lvl w:ilvl="4" w:tplc="04090019" w:tentative="1">
+      <w:start w:val="1"/>
+      <w:numFmt w:val="lowerLetter"/>
+      <w:lvlText w:val="%5."/>
+      <w:lvlJc w:val="left"/>
+      <w:pPr>
+        <w:ind w:left="3600" w:hanging="360"/>
+      </w:pPr>
+    </w:lvl>
+    <w:lvl w:ilvl="5" w:tplc="0409001B" w:tentative="1">
+      <w:start w:val="1"/>
+      <w:numFmt w:val="lowerRoman"/>
+      <w:lvlText w:val="%6."/>
+      <w:lvlJc w:val="right"/>
+      <w:pPr>
+        <w:ind w:left="4320" w:hanging="180"/>
+      </w:pPr>
+    </w:lvl>
+    <w:lvl w:ilvl="6" w:tplc="0409000F" w:tentative="1">
+      <w:start w:val="1"/>
+      <w:numFmt w:val="decimal"/>
+      <w:lvlText w:val="%7."/>
+      <w:lvlJc w:val="left"/>
+      <w:pPr>
+        <w:ind w:left="5040" w:hanging="360"/>
+      </w:pPr>
+    </w:lvl>
+    <w:lvl w:ilvl="7" w:tplc="04090019" w:tentative="1">
+      <w:start w:val="1"/>
+      <w:numFmt w:val="lowerLetter"/>
+      <w:lvlText w:val="%8."/>
+      <w:lvlJc w:val="left"/>
+      <w:pPr>
+        <w:ind w:left="5760" w:hanging="360"/>
+      </w:pPr>
+    </w:lvl>
+    <w:lvl w:ilvl="8" w:tplc="0409001B" w:tentative="1">
+      <w:start w:val="1"/>
+      <w:numFmt w:val="lowerRoman"/>
+      <w:lvlText w:val="%9."/>
+      <w:lvlJc w:val="right"/>
+      <w:pPr>
+        <w:ind w:left="6480" w:hanging="180"/>
+      </w:pPr>
+    </w:lvl>
+  </w:abstractNum>
+  <w:abstractNum w:abstractNumId="4" w15:restartNumberingAfterBreak="0">
     <w:nsid w:val="44791E61"/>
     <w:multiLevelType w:val="hybridMultilevel"/>
     <w:tmpl w:val="79DEC796"/>
@@ -7314,7 +8582,7 @@
       </w:pPr>
     </w:lvl>
   </w:abstractNum>
-  <w:abstractNum w:abstractNumId="3" w15:restartNumberingAfterBreak="0">
+  <w:abstractNum w:abstractNumId="5" w15:restartNumberingAfterBreak="0">
     <w:nsid w:val="4E431E4D"/>
     <w:multiLevelType w:val="hybridMultilevel"/>
     <w:tmpl w:val="B07AA65A"/>
@@ -7403,7 +8671,7 @@
       </w:pPr>
     </w:lvl>
   </w:abstractNum>
-  <w:abstractNum w:abstractNumId="4" w15:restartNumberingAfterBreak="0">
+  <w:abstractNum w:abstractNumId="6" w15:restartNumberingAfterBreak="0">
     <w:nsid w:val="5199155F"/>
     <w:multiLevelType w:val="hybridMultilevel"/>
     <w:tmpl w:val="077C7E42"/>
@@ -7493,7 +8761,7 @@
       </w:pPr>
     </w:lvl>
   </w:abstractNum>
-  <w:abstractNum w:abstractNumId="5" w15:restartNumberingAfterBreak="0">
+  <w:abstractNum w:abstractNumId="7" w15:restartNumberingAfterBreak="0">
     <w:nsid w:val="5B714BBF"/>
     <w:multiLevelType w:val="hybridMultilevel"/>
     <w:tmpl w:val="AF4EB56E"/>
@@ -7583,7 +8851,7 @@
       </w:pPr>
     </w:lvl>
   </w:abstractNum>
-  <w:abstractNum w:abstractNumId="6" w15:restartNumberingAfterBreak="0">
+  <w:abstractNum w:abstractNumId="8" w15:restartNumberingAfterBreak="0">
     <w:nsid w:val="6BA27EA1"/>
     <w:multiLevelType w:val="hybridMultilevel"/>
     <w:tmpl w:val="0770C4E2"/>
@@ -7697,25 +8965,31 @@
     </w:lvl>
   </w:abstractNum>
   <w:num w:numId="1">
-    <w:abstractNumId w:val="5"/>
+    <w:abstractNumId w:val="7"/>
   </w:num>
   <w:num w:numId="2">
     <w:abstractNumId w:val="0"/>
   </w:num>
   <w:num w:numId="3">
+    <w:abstractNumId w:val="6"/>
+  </w:num>
+  <w:num w:numId="4">
+    <w:abstractNumId w:val="8"/>
+  </w:num>
+  <w:num w:numId="5">
     <w:abstractNumId w:val="4"/>
   </w:num>
-  <w:num w:numId="4">
-    <w:abstractNumId w:val="6"/>
-  </w:num>
-  <w:num w:numId="5">
+  <w:num w:numId="6">
     <w:abstractNumId w:val="2"/>
   </w:num>
-  <w:num w:numId="6">
+  <w:num w:numId="7">
+    <w:abstractNumId w:val="5"/>
+  </w:num>
+  <w:num w:numId="8">
+    <w:abstractNumId w:val="3"/>
+  </w:num>
+  <w:num w:numId="9">
     <w:abstractNumId w:val="1"/>
-  </w:num>
-  <w:num w:numId="7">
-    <w:abstractNumId w:val="3"/>
   </w:num>
 </w:numbering>
 </file>
@@ -8122,7 +9396,6 @@
   <w:style w:type="character" w:default="1" w:styleId="DefaultParagraphFont">
     <w:name w:val="Default Paragraph Font"/>
     <w:uiPriority w:val="1"/>
-    <w:semiHidden/>
     <w:unhideWhenUsed/>
   </w:style>
   <w:style w:type="table" w:default="1" w:styleId="TableNormal">
@@ -8320,6 +9593,112 @@
     <w:rPr>
       <w:color w:val="808080"/>
     </w:rPr>
+  </w:style>
+  <w:style w:type="table" w:styleId="GridTable5Dark-Accent1">
+    <w:name w:val="Grid Table 5 Dark Accent 1"/>
+    <w:basedOn w:val="TableNormal"/>
+    <w:uiPriority w:val="50"/>
+    <w:rsid w:val="00960B62"/>
+    <w:pPr>
+      <w:spacing w:after="0" w:line="240" w:lineRule="auto"/>
+    </w:pPr>
+    <w:tblPr>
+      <w:tblStyleRowBandSize w:val="1"/>
+      <w:tblStyleColBandSize w:val="1"/>
+      <w:tblBorders>
+        <w:top w:val="single" w:sz="4" w:space="0" w:color="FFFFFF" w:themeColor="background1"/>
+        <w:left w:val="single" w:sz="4" w:space="0" w:color="FFFFFF" w:themeColor="background1"/>
+        <w:bottom w:val="single" w:sz="4" w:space="0" w:color="FFFFFF" w:themeColor="background1"/>
+        <w:right w:val="single" w:sz="4" w:space="0" w:color="FFFFFF" w:themeColor="background1"/>
+        <w:insideH w:val="single" w:sz="4" w:space="0" w:color="FFFFFF" w:themeColor="background1"/>
+        <w:insideV w:val="single" w:sz="4" w:space="0" w:color="FFFFFF" w:themeColor="background1"/>
+      </w:tblBorders>
+    </w:tblPr>
+    <w:tcPr>
+      <w:shd w:val="clear" w:color="auto" w:fill="D9E2F3" w:themeFill="accent1" w:themeFillTint="33"/>
+    </w:tcPr>
+    <w:tblStylePr w:type="firstRow">
+      <w:rPr>
+        <w:b/>
+        <w:bCs/>
+        <w:color w:val="FFFFFF" w:themeColor="background1"/>
+      </w:rPr>
+      <w:tblPr/>
+      <w:tcPr>
+        <w:tcBorders>
+          <w:top w:val="single" w:sz="4" w:space="0" w:color="FFFFFF" w:themeColor="background1"/>
+          <w:left w:val="single" w:sz="4" w:space="0" w:color="FFFFFF" w:themeColor="background1"/>
+          <w:right w:val="single" w:sz="4" w:space="0" w:color="FFFFFF" w:themeColor="background1"/>
+          <w:insideH w:val="nil"/>
+          <w:insideV w:val="nil"/>
+        </w:tcBorders>
+        <w:shd w:val="clear" w:color="auto" w:fill="4472C4" w:themeFill="accent1"/>
+      </w:tcPr>
+    </w:tblStylePr>
+    <w:tblStylePr w:type="lastRow">
+      <w:rPr>
+        <w:b/>
+        <w:bCs/>
+        <w:color w:val="FFFFFF" w:themeColor="background1"/>
+      </w:rPr>
+      <w:tblPr/>
+      <w:tcPr>
+        <w:tcBorders>
+          <w:left w:val="single" w:sz="4" w:space="0" w:color="FFFFFF" w:themeColor="background1"/>
+          <w:bottom w:val="single" w:sz="4" w:space="0" w:color="FFFFFF" w:themeColor="background1"/>
+          <w:right w:val="single" w:sz="4" w:space="0" w:color="FFFFFF" w:themeColor="background1"/>
+          <w:insideH w:val="nil"/>
+          <w:insideV w:val="nil"/>
+        </w:tcBorders>
+        <w:shd w:val="clear" w:color="auto" w:fill="4472C4" w:themeFill="accent1"/>
+      </w:tcPr>
+    </w:tblStylePr>
+    <w:tblStylePr w:type="firstCol">
+      <w:rPr>
+        <w:b/>
+        <w:bCs/>
+        <w:color w:val="FFFFFF" w:themeColor="background1"/>
+      </w:rPr>
+      <w:tblPr/>
+      <w:tcPr>
+        <w:tcBorders>
+          <w:top w:val="single" w:sz="4" w:space="0" w:color="FFFFFF" w:themeColor="background1"/>
+          <w:left w:val="single" w:sz="4" w:space="0" w:color="FFFFFF" w:themeColor="background1"/>
+          <w:bottom w:val="single" w:sz="4" w:space="0" w:color="FFFFFF" w:themeColor="background1"/>
+          <w:insideV w:val="nil"/>
+        </w:tcBorders>
+        <w:shd w:val="clear" w:color="auto" w:fill="4472C4" w:themeFill="accent1"/>
+      </w:tcPr>
+    </w:tblStylePr>
+    <w:tblStylePr w:type="lastCol">
+      <w:rPr>
+        <w:b/>
+        <w:bCs/>
+        <w:color w:val="FFFFFF" w:themeColor="background1"/>
+      </w:rPr>
+      <w:tblPr/>
+      <w:tcPr>
+        <w:tcBorders>
+          <w:top w:val="single" w:sz="4" w:space="0" w:color="FFFFFF" w:themeColor="background1"/>
+          <w:bottom w:val="single" w:sz="4" w:space="0" w:color="FFFFFF" w:themeColor="background1"/>
+          <w:right w:val="single" w:sz="4" w:space="0" w:color="FFFFFF" w:themeColor="background1"/>
+          <w:insideV w:val="nil"/>
+        </w:tcBorders>
+        <w:shd w:val="clear" w:color="auto" w:fill="4472C4" w:themeFill="accent1"/>
+      </w:tcPr>
+    </w:tblStylePr>
+    <w:tblStylePr w:type="band1Vert">
+      <w:tblPr/>
+      <w:tcPr>
+        <w:shd w:val="clear" w:color="auto" w:fill="B4C6E7" w:themeFill="accent1" w:themeFillTint="66"/>
+      </w:tcPr>
+    </w:tblStylePr>
+    <w:tblStylePr w:type="band1Horz">
+      <w:tblPr/>
+      <w:tcPr>
+        <w:shd w:val="clear" w:color="auto" w:fill="B4C6E7" w:themeFill="accent1" w:themeFillTint="66"/>
+      </w:tcPr>
+    </w:tblStylePr>
   </w:style>
 </w:styles>
 </file>

</xml_diff>